<commit_message>
Virtual Private Network (VPN)
</commit_message>
<xml_diff>
--- a/5B LABS/CCN/LAB 05 Virtual Private Network(VPN).docx
+++ b/5B LABS/CCN/LAB 05 Virtual Private Network(VPN).docx
@@ -1775,7 +1775,7 @@
         <w:spacing w:after="0"/>
         <w:rPr>
           <w:rFonts w:ascii="Times New Roman" w:hAnsi="Times New Roman" w:cs="Times New Roman"/>
-          <w:b/>
+          <w:bCs/>
           <w:sz w:val="28"/>
           <w:szCs w:val="28"/>
         </w:rPr>
@@ -1784,15 +1784,22 @@
         <w:rPr>
           <w:rFonts w:ascii="Times New Roman" w:hAnsi="Times New Roman" w:cs="Times New Roman"/>
           <w:b/>
-          <w:noProof/>
           <w:sz w:val="28"/>
           <w:szCs w:val="28"/>
         </w:rPr>
         <w:drawing>
-          <wp:inline distT="0" distB="0" distL="0" distR="0" wp14:anchorId="5B98989A" wp14:editId="4B900499">
-            <wp:extent cx="6531610" cy="380365"/>
-            <wp:effectExtent l="0" t="0" r="2540" b="635"/>
-            <wp:docPr id="1309319002" name="Picture 1"/>
+          <wp:anchor distT="0" distB="0" distL="114300" distR="114300" simplePos="0" relativeHeight="251672576" behindDoc="1" locked="0" layoutInCell="1" allowOverlap="1" wp14:anchorId="4B3C3A63" wp14:editId="22733FD5">
+            <wp:simplePos x="0" y="0"/>
+            <wp:positionH relativeFrom="column">
+              <wp:posOffset>200025</wp:posOffset>
+            </wp:positionH>
+            <wp:positionV relativeFrom="paragraph">
+              <wp:posOffset>73025</wp:posOffset>
+            </wp:positionV>
+            <wp:extent cx="3838575" cy="2209800"/>
+            <wp:effectExtent l="0" t="0" r="9525" b="0"/>
+            <wp:wrapNone/>
+            <wp:docPr id="1224525001" name="Picture 1"/>
             <wp:cNvGraphicFramePr>
               <a:graphicFrameLocks xmlns:a="http://schemas.openxmlformats.org/drawingml/2006/main" noChangeAspect="1"/>
             </wp:cNvGraphicFramePr>
@@ -1800,11 +1807,17 @@
               <a:graphicData uri="http://schemas.openxmlformats.org/drawingml/2006/picture">
                 <pic:pic xmlns:pic="http://schemas.openxmlformats.org/drawingml/2006/picture">
                   <pic:nvPicPr>
-                    <pic:cNvPr id="1309319002" name=""/>
+                    <pic:cNvPr id="1224525001" name=""/>
                     <pic:cNvPicPr/>
                   </pic:nvPicPr>
                   <pic:blipFill>
-                    <a:blip r:embed="rId13"/>
+                    <a:blip r:embed="rId13">
+                      <a:extLst>
+                        <a:ext uri="{28A0092B-C50C-407E-A947-70E740481C1C}">
+                          <a14:useLocalDpi xmlns:a14="http://schemas.microsoft.com/office/drawing/2010/main" val="0"/>
+                        </a:ext>
+                      </a:extLst>
+                    </a:blip>
                     <a:stretch>
                       <a:fillRect/>
                     </a:stretch>
@@ -1812,7 +1825,7 @@
                   <pic:spPr>
                     <a:xfrm>
                       <a:off x="0" y="0"/>
-                      <a:ext cx="6531610" cy="380365"/>
+                      <a:ext cx="3838575" cy="2209800"/>
                     </a:xfrm>
                     <a:prstGeom prst="rect">
                       <a:avLst/>
@@ -1821,9 +1834,97 @@
                 </pic:pic>
               </a:graphicData>
             </a:graphic>
-          </wp:inline>
+          </wp:anchor>
         </w:drawing>
       </w:r>
+    </w:p>
+    <w:p>
+      <w:pPr>
+        <w:spacing w:after="0"/>
+        <w:rPr>
+          <w:rFonts w:ascii="Times New Roman" w:hAnsi="Times New Roman" w:cs="Times New Roman"/>
+          <w:bCs/>
+          <w:sz w:val="28"/>
+          <w:szCs w:val="28"/>
+        </w:rPr>
+      </w:pPr>
+    </w:p>
+    <w:p>
+      <w:pPr>
+        <w:spacing w:after="0"/>
+        <w:rPr>
+          <w:rFonts w:ascii="Times New Roman" w:hAnsi="Times New Roman" w:cs="Times New Roman"/>
+          <w:bCs/>
+          <w:sz w:val="28"/>
+          <w:szCs w:val="28"/>
+        </w:rPr>
+      </w:pPr>
+    </w:p>
+    <w:p>
+      <w:pPr>
+        <w:spacing w:after="0"/>
+        <w:rPr>
+          <w:rFonts w:ascii="Times New Roman" w:hAnsi="Times New Roman" w:cs="Times New Roman"/>
+          <w:bCs/>
+          <w:sz w:val="28"/>
+          <w:szCs w:val="28"/>
+        </w:rPr>
+      </w:pPr>
+    </w:p>
+    <w:p>
+      <w:pPr>
+        <w:spacing w:after="0"/>
+        <w:rPr>
+          <w:rFonts w:ascii="Times New Roman" w:hAnsi="Times New Roman" w:cs="Times New Roman"/>
+          <w:bCs/>
+          <w:sz w:val="28"/>
+          <w:szCs w:val="28"/>
+        </w:rPr>
+      </w:pPr>
+    </w:p>
+    <w:p>
+      <w:pPr>
+        <w:spacing w:after="0"/>
+        <w:rPr>
+          <w:rFonts w:ascii="Times New Roman" w:hAnsi="Times New Roman" w:cs="Times New Roman"/>
+          <w:bCs/>
+          <w:sz w:val="28"/>
+          <w:szCs w:val="28"/>
+        </w:rPr>
+      </w:pPr>
+    </w:p>
+    <w:p>
+      <w:pPr>
+        <w:spacing w:after="0"/>
+        <w:rPr>
+          <w:rFonts w:ascii="Times New Roman" w:hAnsi="Times New Roman" w:cs="Times New Roman"/>
+          <w:b/>
+          <w:sz w:val="28"/>
+          <w:szCs w:val="28"/>
+        </w:rPr>
+      </w:pPr>
+    </w:p>
+    <w:p>
+      <w:pPr>
+        <w:spacing w:after="0"/>
+        <w:rPr>
+          <w:rFonts w:ascii="Times New Roman" w:hAnsi="Times New Roman" w:cs="Times New Roman"/>
+          <w:b/>
+          <w:sz w:val="28"/>
+          <w:szCs w:val="28"/>
+        </w:rPr>
+      </w:pPr>
+    </w:p>
+    <w:p>
+      <w:pPr>
+        <w:spacing w:after="0"/>
+        <w:rPr>
+          <w:rFonts w:ascii="Times New Roman" w:hAnsi="Times New Roman" w:cs="Times New Roman"/>
+          <w:b/>
+          <w:sz w:val="28"/>
+          <w:szCs w:val="28"/>
+        </w:rPr>
+      </w:pPr>
     </w:p>
     <w:p>
       <w:pPr>
@@ -1854,55 +1955,23 @@
       <w:r>
         <w:rPr>
           <w:rFonts w:ascii="Times New Roman" w:hAnsi="Times New Roman" w:cs="Times New Roman"/>
-          <w:bCs/>
-          <w:sz w:val="28"/>
-          <w:szCs w:val="28"/>
-        </w:rPr>
-        <w:t>Any PC of VLAN student from any PC connected to switch D VLAN SRC (Failed)</w:t>
-      </w:r>
-    </w:p>
-    <w:p>
-      <w:pPr>
-        <w:spacing w:after="0"/>
-        <w:rPr>
-          <w:rFonts w:ascii="Times New Roman" w:hAnsi="Times New Roman" w:cs="Times New Roman"/>
-          <w:b/>
-          <w:sz w:val="28"/>
-          <w:szCs w:val="28"/>
-        </w:rPr>
-      </w:pPr>
-    </w:p>
-    <w:p>
-      <w:pPr>
-        <w:spacing w:after="0"/>
-        <w:rPr>
-          <w:rFonts w:ascii="Times New Roman" w:hAnsi="Times New Roman" w:cs="Times New Roman"/>
-          <w:b/>
-          <w:sz w:val="28"/>
-          <w:szCs w:val="28"/>
-        </w:rPr>
-      </w:pPr>
-      <w:r>
-        <w:rPr>
-          <w:rFonts w:ascii="Times New Roman" w:hAnsi="Times New Roman" w:cs="Times New Roman"/>
-          <w:b/>
-          <w:noProof/>
+          <w:b/>
           <w:sz w:val="28"/>
           <w:szCs w:val="28"/>
         </w:rPr>
         <w:drawing>
-          <wp:anchor distT="0" distB="0" distL="114300" distR="114300" simplePos="0" relativeHeight="251669504" behindDoc="1" locked="0" layoutInCell="1" allowOverlap="1" wp14:anchorId="793B7FDB" wp14:editId="47A9B090">
+          <wp:anchor distT="0" distB="0" distL="114300" distR="114300" simplePos="0" relativeHeight="251673600" behindDoc="1" locked="0" layoutInCell="1" allowOverlap="1" wp14:anchorId="23DF363F" wp14:editId="5728BB84">
             <wp:simplePos x="0" y="0"/>
             <wp:positionH relativeFrom="column">
-              <wp:posOffset>2658</wp:posOffset>
+              <wp:posOffset>200025</wp:posOffset>
             </wp:positionH>
             <wp:positionV relativeFrom="paragraph">
-              <wp:posOffset>-3086</wp:posOffset>
+              <wp:posOffset>236855</wp:posOffset>
             </wp:positionV>
-            <wp:extent cx="6531610" cy="375285"/>
-            <wp:effectExtent l="0" t="0" r="2540" b="5715"/>
+            <wp:extent cx="3972479" cy="2057687"/>
+            <wp:effectExtent l="0" t="0" r="9525" b="0"/>
             <wp:wrapNone/>
-            <wp:docPr id="1420907277" name="Picture 1"/>
+            <wp:docPr id="1685582897" name="Picture 1"/>
             <wp:cNvGraphicFramePr>
               <a:graphicFrameLocks xmlns:a="http://schemas.openxmlformats.org/drawingml/2006/main" noChangeAspect="1"/>
             </wp:cNvGraphicFramePr>
@@ -1910,7 +1979,7 @@
               <a:graphicData uri="http://schemas.openxmlformats.org/drawingml/2006/picture">
                 <pic:pic xmlns:pic="http://schemas.openxmlformats.org/drawingml/2006/picture">
                   <pic:nvPicPr>
-                    <pic:cNvPr id="1420907277" name=""/>
+                    <pic:cNvPr id="1685582897" name=""/>
                     <pic:cNvPicPr/>
                   </pic:nvPicPr>
                   <pic:blipFill>
@@ -1928,7 +1997,7 @@
                   <pic:spPr>
                     <a:xfrm>
                       <a:off x="0" y="0"/>
-                      <a:ext cx="6531610" cy="375285"/>
+                      <a:ext cx="3972479" cy="2057687"/>
                     </a:xfrm>
                     <a:prstGeom prst="rect">
                       <a:avLst/>
@@ -1940,6 +2009,109 @@
           </wp:anchor>
         </w:drawing>
       </w:r>
+      <w:r>
+        <w:rPr>
+          <w:rFonts w:ascii="Times New Roman" w:hAnsi="Times New Roman" w:cs="Times New Roman"/>
+          <w:bCs/>
+          <w:sz w:val="28"/>
+          <w:szCs w:val="28"/>
+        </w:rPr>
+        <w:t>Any PC of VLAN student from any PC connected to switch D VLAN SRC (Failed)</w:t>
+      </w:r>
+    </w:p>
+    <w:p>
+      <w:pPr>
+        <w:spacing w:after="0"/>
+        <w:rPr>
+          <w:rFonts w:ascii="Times New Roman" w:hAnsi="Times New Roman" w:cs="Times New Roman"/>
+          <w:b/>
+          <w:sz w:val="28"/>
+          <w:szCs w:val="28"/>
+        </w:rPr>
+      </w:pPr>
+    </w:p>
+    <w:p>
+      <w:pPr>
+        <w:spacing w:after="0"/>
+        <w:rPr>
+          <w:rFonts w:ascii="Times New Roman" w:hAnsi="Times New Roman" w:cs="Times New Roman"/>
+          <w:b/>
+          <w:noProof/>
+          <w:sz w:val="28"/>
+          <w:szCs w:val="28"/>
+        </w:rPr>
+      </w:pPr>
+    </w:p>
+    <w:p>
+      <w:pPr>
+        <w:spacing w:after="0"/>
+        <w:rPr>
+          <w:rFonts w:ascii="Times New Roman" w:hAnsi="Times New Roman" w:cs="Times New Roman"/>
+          <w:b/>
+          <w:noProof/>
+          <w:sz w:val="28"/>
+          <w:szCs w:val="28"/>
+        </w:rPr>
+      </w:pPr>
+    </w:p>
+    <w:p>
+      <w:pPr>
+        <w:spacing w:after="0"/>
+        <w:rPr>
+          <w:rFonts w:ascii="Times New Roman" w:hAnsi="Times New Roman" w:cs="Times New Roman"/>
+          <w:b/>
+          <w:noProof/>
+          <w:sz w:val="28"/>
+          <w:szCs w:val="28"/>
+        </w:rPr>
+      </w:pPr>
+    </w:p>
+    <w:p>
+      <w:pPr>
+        <w:spacing w:after="0"/>
+        <w:rPr>
+          <w:rFonts w:ascii="Times New Roman" w:hAnsi="Times New Roman" w:cs="Times New Roman"/>
+          <w:b/>
+          <w:noProof/>
+          <w:sz w:val="28"/>
+          <w:szCs w:val="28"/>
+        </w:rPr>
+      </w:pPr>
+    </w:p>
+    <w:p>
+      <w:pPr>
+        <w:spacing w:after="0"/>
+        <w:rPr>
+          <w:rFonts w:ascii="Times New Roman" w:hAnsi="Times New Roman" w:cs="Times New Roman"/>
+          <w:b/>
+          <w:noProof/>
+          <w:sz w:val="28"/>
+          <w:szCs w:val="28"/>
+        </w:rPr>
+      </w:pPr>
+    </w:p>
+    <w:p>
+      <w:pPr>
+        <w:spacing w:after="0"/>
+        <w:rPr>
+          <w:rFonts w:ascii="Times New Roman" w:hAnsi="Times New Roman" w:cs="Times New Roman"/>
+          <w:b/>
+          <w:noProof/>
+          <w:sz w:val="28"/>
+          <w:szCs w:val="28"/>
+        </w:rPr>
+      </w:pPr>
+    </w:p>
+    <w:p>
+      <w:pPr>
+        <w:spacing w:after="0"/>
+        <w:rPr>
+          <w:rFonts w:ascii="Times New Roman" w:hAnsi="Times New Roman" w:cs="Times New Roman"/>
+          <w:b/>
+          <w:sz w:val="28"/>
+          <w:szCs w:val="28"/>
+        </w:rPr>
+      </w:pPr>
     </w:p>
     <w:p>
       <w:pPr>
@@ -1983,6 +2155,7 @@
         <w:rPr>
           <w:rFonts w:ascii="Times New Roman" w:hAnsi="Times New Roman" w:cs="Times New Roman"/>
           <w:b/>
+          <w:noProof/>
           <w:sz w:val="28"/>
           <w:szCs w:val="28"/>
         </w:rPr>
@@ -1996,10 +2169,18 @@
           <w:szCs w:val="28"/>
         </w:rPr>
         <w:drawing>
-          <wp:inline distT="0" distB="0" distL="0" distR="0" wp14:anchorId="5FDA8576" wp14:editId="5B6C9E7E">
-            <wp:extent cx="6531610" cy="511175"/>
-            <wp:effectExtent l="0" t="0" r="2540" b="3175"/>
-            <wp:docPr id="720260926" name="Picture 1"/>
+          <wp:anchor distT="0" distB="0" distL="114300" distR="114300" simplePos="0" relativeHeight="251674624" behindDoc="1" locked="0" layoutInCell="1" allowOverlap="1" wp14:anchorId="353D3151" wp14:editId="635237D6">
+            <wp:simplePos x="0" y="0"/>
+            <wp:positionH relativeFrom="column">
+              <wp:posOffset>200025</wp:posOffset>
+            </wp:positionH>
+            <wp:positionV relativeFrom="paragraph">
+              <wp:posOffset>-3810</wp:posOffset>
+            </wp:positionV>
+            <wp:extent cx="3810532" cy="2324424"/>
+            <wp:effectExtent l="0" t="0" r="0" b="0"/>
+            <wp:wrapNone/>
+            <wp:docPr id="2013777709" name="Picture 1"/>
             <wp:cNvGraphicFramePr>
               <a:graphicFrameLocks xmlns:a="http://schemas.openxmlformats.org/drawingml/2006/main" noChangeAspect="1"/>
             </wp:cNvGraphicFramePr>
@@ -2007,11 +2188,17 @@
               <a:graphicData uri="http://schemas.openxmlformats.org/drawingml/2006/picture">
                 <pic:pic xmlns:pic="http://schemas.openxmlformats.org/drawingml/2006/picture">
                   <pic:nvPicPr>
-                    <pic:cNvPr id="720260926" name=""/>
+                    <pic:cNvPr id="2013777709" name=""/>
                     <pic:cNvPicPr/>
                   </pic:nvPicPr>
                   <pic:blipFill>
-                    <a:blip r:embed="rId15"/>
+                    <a:blip r:embed="rId15">
+                      <a:extLst>
+                        <a:ext uri="{28A0092B-C50C-407E-A947-70E740481C1C}">
+                          <a14:useLocalDpi xmlns:a14="http://schemas.microsoft.com/office/drawing/2010/main" val="0"/>
+                        </a:ext>
+                      </a:extLst>
+                    </a:blip>
                     <a:stretch>
                       <a:fillRect/>
                     </a:stretch>
@@ -2019,7 +2206,7 @@
                   <pic:spPr>
                     <a:xfrm>
                       <a:off x="0" y="0"/>
-                      <a:ext cx="6531610" cy="511175"/>
+                      <a:ext cx="3810532" cy="2324424"/>
                     </a:xfrm>
                     <a:prstGeom prst="rect">
                       <a:avLst/>
@@ -2028,9 +2215,123 @@
                 </pic:pic>
               </a:graphicData>
             </a:graphic>
-          </wp:inline>
+          </wp:anchor>
         </w:drawing>
       </w:r>
+    </w:p>
+    <w:p>
+      <w:pPr>
+        <w:spacing w:after="0"/>
+        <w:rPr>
+          <w:rFonts w:ascii="Times New Roman" w:hAnsi="Times New Roman" w:cs="Times New Roman"/>
+          <w:b/>
+          <w:noProof/>
+          <w:sz w:val="28"/>
+          <w:szCs w:val="28"/>
+        </w:rPr>
+      </w:pPr>
+    </w:p>
+    <w:p>
+      <w:pPr>
+        <w:spacing w:after="0"/>
+        <w:rPr>
+          <w:rFonts w:ascii="Times New Roman" w:hAnsi="Times New Roman" w:cs="Times New Roman"/>
+          <w:b/>
+          <w:noProof/>
+          <w:sz w:val="28"/>
+          <w:szCs w:val="28"/>
+        </w:rPr>
+      </w:pPr>
+    </w:p>
+    <w:p>
+      <w:pPr>
+        <w:spacing w:after="0"/>
+        <w:rPr>
+          <w:rFonts w:ascii="Times New Roman" w:hAnsi="Times New Roman" w:cs="Times New Roman"/>
+          <w:b/>
+          <w:noProof/>
+          <w:sz w:val="28"/>
+          <w:szCs w:val="28"/>
+        </w:rPr>
+      </w:pPr>
+    </w:p>
+    <w:p>
+      <w:pPr>
+        <w:spacing w:after="0"/>
+        <w:rPr>
+          <w:rFonts w:ascii="Times New Roman" w:hAnsi="Times New Roman" w:cs="Times New Roman"/>
+          <w:b/>
+          <w:noProof/>
+          <w:sz w:val="28"/>
+          <w:szCs w:val="28"/>
+        </w:rPr>
+      </w:pPr>
+    </w:p>
+    <w:p>
+      <w:pPr>
+        <w:spacing w:after="0"/>
+        <w:rPr>
+          <w:rFonts w:ascii="Times New Roman" w:hAnsi="Times New Roman" w:cs="Times New Roman"/>
+          <w:b/>
+          <w:sz w:val="28"/>
+          <w:szCs w:val="28"/>
+        </w:rPr>
+      </w:pPr>
+    </w:p>
+    <w:p>
+      <w:pPr>
+        <w:spacing w:after="0"/>
+        <w:rPr>
+          <w:rFonts w:ascii="Times New Roman" w:hAnsi="Times New Roman" w:cs="Times New Roman"/>
+          <w:b/>
+          <w:sz w:val="28"/>
+          <w:szCs w:val="28"/>
+        </w:rPr>
+      </w:pPr>
+    </w:p>
+    <w:p>
+      <w:pPr>
+        <w:spacing w:after="0"/>
+        <w:rPr>
+          <w:rFonts w:ascii="Times New Roman" w:hAnsi="Times New Roman" w:cs="Times New Roman"/>
+          <w:b/>
+          <w:sz w:val="28"/>
+          <w:szCs w:val="28"/>
+        </w:rPr>
+      </w:pPr>
+    </w:p>
+    <w:p>
+      <w:pPr>
+        <w:spacing w:after="0"/>
+        <w:rPr>
+          <w:rFonts w:ascii="Times New Roman" w:hAnsi="Times New Roman" w:cs="Times New Roman"/>
+          <w:b/>
+          <w:sz w:val="28"/>
+          <w:szCs w:val="28"/>
+        </w:rPr>
+      </w:pPr>
+    </w:p>
+    <w:p>
+      <w:pPr>
+        <w:spacing w:after="0"/>
+        <w:rPr>
+          <w:rFonts w:ascii="Times New Roman" w:hAnsi="Times New Roman" w:cs="Times New Roman"/>
+          <w:b/>
+          <w:sz w:val="28"/>
+          <w:szCs w:val="28"/>
+        </w:rPr>
+      </w:pPr>
+    </w:p>
+    <w:p>
+      <w:pPr>
+        <w:spacing w:after="0"/>
+        <w:rPr>
+          <w:rFonts w:ascii="Times New Roman" w:hAnsi="Times New Roman" w:cs="Times New Roman"/>
+          <w:b/>
+          <w:sz w:val="28"/>
+          <w:szCs w:val="28"/>
+        </w:rPr>
+      </w:pPr>
     </w:p>
     <w:p>
       <w:pPr>
@@ -2065,6 +2366,7 @@
           <w:sz w:val="28"/>
           <w:szCs w:val="28"/>
         </w:rPr>
+        <w:lastRenderedPageBreak/>
         <w:t>Any PC of VLAN Management from same VLAN (ping)</w:t>
       </w:r>
     </w:p>
@@ -2073,7 +2375,7 @@
         <w:spacing w:after="0"/>
         <w:rPr>
           <w:rFonts w:ascii="Times New Roman" w:hAnsi="Times New Roman" w:cs="Times New Roman"/>
-          <w:b/>
+          <w:bCs/>
           <w:sz w:val="28"/>
           <w:szCs w:val="28"/>
         </w:rPr>
@@ -2081,16 +2383,23 @@
       <w:r>
         <w:rPr>
           <w:rFonts w:ascii="Times New Roman" w:hAnsi="Times New Roman" w:cs="Times New Roman"/>
-          <w:b/>
-          <w:noProof/>
+          <w:bCs/>
           <w:sz w:val="28"/>
           <w:szCs w:val="28"/>
         </w:rPr>
         <w:drawing>
-          <wp:inline distT="0" distB="0" distL="0" distR="0" wp14:anchorId="71891E68" wp14:editId="24124C10">
-            <wp:extent cx="6531610" cy="327025"/>
-            <wp:effectExtent l="0" t="0" r="2540" b="0"/>
-            <wp:docPr id="1159753638" name="Picture 1"/>
+          <wp:anchor distT="0" distB="0" distL="114300" distR="114300" simplePos="0" relativeHeight="251675648" behindDoc="1" locked="0" layoutInCell="1" allowOverlap="1" wp14:anchorId="078E6D8A" wp14:editId="6B99BA50">
+            <wp:simplePos x="0" y="0"/>
+            <wp:positionH relativeFrom="column">
+              <wp:posOffset>200025</wp:posOffset>
+            </wp:positionH>
+            <wp:positionV relativeFrom="paragraph">
+              <wp:posOffset>90805</wp:posOffset>
+            </wp:positionV>
+            <wp:extent cx="3820058" cy="2048161"/>
+            <wp:effectExtent l="0" t="0" r="9525" b="9525"/>
+            <wp:wrapNone/>
+            <wp:docPr id="4320630" name="Picture 1"/>
             <wp:cNvGraphicFramePr>
               <a:graphicFrameLocks xmlns:a="http://schemas.openxmlformats.org/drawingml/2006/main" noChangeAspect="1"/>
             </wp:cNvGraphicFramePr>
@@ -2098,11 +2407,17 @@
               <a:graphicData uri="http://schemas.openxmlformats.org/drawingml/2006/picture">
                 <pic:pic xmlns:pic="http://schemas.openxmlformats.org/drawingml/2006/picture">
                   <pic:nvPicPr>
-                    <pic:cNvPr id="1159753638" name=""/>
+                    <pic:cNvPr id="4320630" name=""/>
                     <pic:cNvPicPr/>
                   </pic:nvPicPr>
                   <pic:blipFill>
-                    <a:blip r:embed="rId16"/>
+                    <a:blip r:embed="rId16">
+                      <a:extLst>
+                        <a:ext uri="{28A0092B-C50C-407E-A947-70E740481C1C}">
+                          <a14:useLocalDpi xmlns:a14="http://schemas.microsoft.com/office/drawing/2010/main" val="0"/>
+                        </a:ext>
+                      </a:extLst>
+                    </a:blip>
                     <a:stretch>
                       <a:fillRect/>
                     </a:stretch>
@@ -2110,7 +2425,7 @@
                   <pic:spPr>
                     <a:xfrm>
                       <a:off x="0" y="0"/>
-                      <a:ext cx="6531610" cy="327025"/>
+                      <a:ext cx="3820058" cy="2048161"/>
                     </a:xfrm>
                     <a:prstGeom prst="rect">
                       <a:avLst/>
@@ -2119,9 +2434,119 @@
                 </pic:pic>
               </a:graphicData>
             </a:graphic>
-          </wp:inline>
+          </wp:anchor>
         </w:drawing>
       </w:r>
+    </w:p>
+    <w:p>
+      <w:pPr>
+        <w:spacing w:after="0"/>
+        <w:rPr>
+          <w:rFonts w:ascii="Times New Roman" w:hAnsi="Times New Roman" w:cs="Times New Roman"/>
+          <w:bCs/>
+          <w:sz w:val="28"/>
+          <w:szCs w:val="28"/>
+        </w:rPr>
+      </w:pPr>
+    </w:p>
+    <w:p>
+      <w:pPr>
+        <w:spacing w:after="0"/>
+        <w:rPr>
+          <w:rFonts w:ascii="Times New Roman" w:hAnsi="Times New Roman" w:cs="Times New Roman"/>
+          <w:bCs/>
+          <w:sz w:val="28"/>
+          <w:szCs w:val="28"/>
+        </w:rPr>
+      </w:pPr>
+    </w:p>
+    <w:p>
+      <w:pPr>
+        <w:spacing w:after="0"/>
+        <w:rPr>
+          <w:rFonts w:ascii="Times New Roman" w:hAnsi="Times New Roman" w:cs="Times New Roman"/>
+          <w:bCs/>
+          <w:sz w:val="28"/>
+          <w:szCs w:val="28"/>
+        </w:rPr>
+      </w:pPr>
+    </w:p>
+    <w:p>
+      <w:pPr>
+        <w:spacing w:after="0"/>
+        <w:rPr>
+          <w:rFonts w:ascii="Times New Roman" w:hAnsi="Times New Roman" w:cs="Times New Roman"/>
+          <w:bCs/>
+          <w:sz w:val="28"/>
+          <w:szCs w:val="28"/>
+        </w:rPr>
+      </w:pPr>
+    </w:p>
+    <w:p>
+      <w:pPr>
+        <w:spacing w:after="0"/>
+        <w:rPr>
+          <w:rFonts w:ascii="Times New Roman" w:hAnsi="Times New Roman" w:cs="Times New Roman"/>
+          <w:bCs/>
+          <w:sz w:val="28"/>
+          <w:szCs w:val="28"/>
+        </w:rPr>
+      </w:pPr>
+    </w:p>
+    <w:p>
+      <w:pPr>
+        <w:spacing w:after="0"/>
+        <w:rPr>
+          <w:rFonts w:ascii="Times New Roman" w:hAnsi="Times New Roman" w:cs="Times New Roman"/>
+          <w:bCs/>
+          <w:sz w:val="28"/>
+          <w:szCs w:val="28"/>
+        </w:rPr>
+      </w:pPr>
+    </w:p>
+    <w:p>
+      <w:pPr>
+        <w:spacing w:after="0"/>
+        <w:rPr>
+          <w:rFonts w:ascii="Times New Roman" w:hAnsi="Times New Roman" w:cs="Times New Roman"/>
+          <w:bCs/>
+          <w:sz w:val="28"/>
+          <w:szCs w:val="28"/>
+        </w:rPr>
+      </w:pPr>
+    </w:p>
+    <w:p>
+      <w:pPr>
+        <w:spacing w:after="0"/>
+        <w:rPr>
+          <w:rFonts w:ascii="Times New Roman" w:hAnsi="Times New Roman" w:cs="Times New Roman"/>
+          <w:bCs/>
+          <w:sz w:val="28"/>
+          <w:szCs w:val="28"/>
+        </w:rPr>
+      </w:pPr>
+    </w:p>
+    <w:p>
+      <w:pPr>
+        <w:spacing w:after="0"/>
+        <w:rPr>
+          <w:rFonts w:ascii="Times New Roman" w:hAnsi="Times New Roman" w:cs="Times New Roman"/>
+          <w:bCs/>
+          <w:sz w:val="28"/>
+          <w:szCs w:val="28"/>
+        </w:rPr>
+      </w:pPr>
+    </w:p>
+    <w:p>
+      <w:pPr>
+        <w:spacing w:after="0"/>
+        <w:rPr>
+          <w:rFonts w:ascii="Times New Roman" w:hAnsi="Times New Roman" w:cs="Times New Roman"/>
+          <w:b/>
+          <w:sz w:val="28"/>
+          <w:szCs w:val="28"/>
+        </w:rPr>
+      </w:pPr>
     </w:p>
     <w:p>
       <w:pPr>
@@ -2154,6 +2579,7 @@
         <w:rPr>
           <w:rFonts w:ascii="Times New Roman" w:hAnsi="Times New Roman" w:cs="Times New Roman"/>
           <w:b/>
+          <w:noProof/>
           <w:sz w:val="28"/>
           <w:szCs w:val="28"/>
         </w:rPr>
@@ -2162,23 +2588,22 @@
         <w:rPr>
           <w:rFonts w:ascii="Times New Roman" w:hAnsi="Times New Roman" w:cs="Times New Roman"/>
           <w:b/>
-          <w:noProof/>
           <w:sz w:val="28"/>
           <w:szCs w:val="28"/>
         </w:rPr>
         <w:drawing>
-          <wp:anchor distT="0" distB="0" distL="114300" distR="114300" simplePos="0" relativeHeight="251670528" behindDoc="1" locked="0" layoutInCell="1" allowOverlap="1" wp14:anchorId="248E4EC8" wp14:editId="70EBD774">
+          <wp:anchor distT="0" distB="0" distL="114300" distR="114300" simplePos="0" relativeHeight="251676672" behindDoc="1" locked="0" layoutInCell="1" allowOverlap="1" wp14:anchorId="183586A5" wp14:editId="32FFB563">
             <wp:simplePos x="0" y="0"/>
             <wp:positionH relativeFrom="column">
-              <wp:posOffset>-2157</wp:posOffset>
+              <wp:posOffset>180975</wp:posOffset>
             </wp:positionH>
             <wp:positionV relativeFrom="paragraph">
-              <wp:posOffset>-2169</wp:posOffset>
+              <wp:posOffset>132080</wp:posOffset>
             </wp:positionV>
-            <wp:extent cx="6531610" cy="365125"/>
-            <wp:effectExtent l="0" t="0" r="2540" b="0"/>
+            <wp:extent cx="3953427" cy="1819529"/>
+            <wp:effectExtent l="0" t="0" r="9525" b="9525"/>
             <wp:wrapNone/>
-            <wp:docPr id="578875178" name="Picture 1"/>
+            <wp:docPr id="337316866" name="Picture 1"/>
             <wp:cNvGraphicFramePr>
               <a:graphicFrameLocks xmlns:a="http://schemas.openxmlformats.org/drawingml/2006/main" noChangeAspect="1"/>
             </wp:cNvGraphicFramePr>
@@ -2186,7 +2611,7 @@
               <a:graphicData uri="http://schemas.openxmlformats.org/drawingml/2006/picture">
                 <pic:pic xmlns:pic="http://schemas.openxmlformats.org/drawingml/2006/picture">
                   <pic:nvPicPr>
-                    <pic:cNvPr id="578875178" name=""/>
+                    <pic:cNvPr id="337316866" name=""/>
                     <pic:cNvPicPr/>
                   </pic:nvPicPr>
                   <pic:blipFill>
@@ -2204,7 +2629,7 @@
                   <pic:spPr>
                     <a:xfrm>
                       <a:off x="0" y="0"/>
-                      <a:ext cx="6531610" cy="365125"/>
+                      <a:ext cx="3953427" cy="1819529"/>
                     </a:xfrm>
                     <a:prstGeom prst="rect">
                       <a:avLst/>
@@ -2216,6 +2641,116 @@
           </wp:anchor>
         </w:drawing>
       </w:r>
+    </w:p>
+    <w:p>
+      <w:pPr>
+        <w:spacing w:after="0"/>
+        <w:rPr>
+          <w:rFonts w:ascii="Times New Roman" w:hAnsi="Times New Roman" w:cs="Times New Roman"/>
+          <w:b/>
+          <w:sz w:val="28"/>
+          <w:szCs w:val="28"/>
+        </w:rPr>
+      </w:pPr>
+    </w:p>
+    <w:p>
+      <w:pPr>
+        <w:spacing w:after="0"/>
+        <w:rPr>
+          <w:rFonts w:ascii="Courier New" w:hAnsi="Courier New" w:cs="Courier New"/>
+          <w:noProof/>
+          <w:sz w:val="20"/>
+          <w:szCs w:val="20"/>
+        </w:rPr>
+      </w:pPr>
+    </w:p>
+    <w:p>
+      <w:pPr>
+        <w:spacing w:after="0"/>
+        <w:rPr>
+          <w:rFonts w:ascii="Courier New" w:hAnsi="Courier New" w:cs="Courier New"/>
+          <w:noProof/>
+          <w:sz w:val="20"/>
+          <w:szCs w:val="20"/>
+        </w:rPr>
+      </w:pPr>
+    </w:p>
+    <w:p>
+      <w:pPr>
+        <w:spacing w:after="0"/>
+        <w:rPr>
+          <w:rFonts w:ascii="Courier New" w:hAnsi="Courier New" w:cs="Courier New"/>
+          <w:noProof/>
+          <w:sz w:val="20"/>
+          <w:szCs w:val="20"/>
+        </w:rPr>
+      </w:pPr>
+    </w:p>
+    <w:p>
+      <w:pPr>
+        <w:spacing w:after="0"/>
+        <w:rPr>
+          <w:rFonts w:ascii="Courier New" w:hAnsi="Courier New" w:cs="Courier New"/>
+          <w:noProof/>
+          <w:sz w:val="20"/>
+          <w:szCs w:val="20"/>
+        </w:rPr>
+      </w:pPr>
+    </w:p>
+    <w:p>
+      <w:pPr>
+        <w:spacing w:after="0"/>
+        <w:rPr>
+          <w:rFonts w:ascii="Courier New" w:hAnsi="Courier New" w:cs="Courier New"/>
+          <w:noProof/>
+          <w:sz w:val="20"/>
+          <w:szCs w:val="20"/>
+        </w:rPr>
+      </w:pPr>
+    </w:p>
+    <w:p>
+      <w:pPr>
+        <w:spacing w:after="0"/>
+        <w:rPr>
+          <w:rFonts w:ascii="Courier New" w:hAnsi="Courier New" w:cs="Courier New"/>
+          <w:noProof/>
+          <w:sz w:val="20"/>
+          <w:szCs w:val="20"/>
+        </w:rPr>
+      </w:pPr>
+    </w:p>
+    <w:p>
+      <w:pPr>
+        <w:spacing w:after="0"/>
+        <w:rPr>
+          <w:rFonts w:ascii="Courier New" w:hAnsi="Courier New" w:cs="Courier New"/>
+          <w:noProof/>
+          <w:sz w:val="20"/>
+          <w:szCs w:val="20"/>
+        </w:rPr>
+      </w:pPr>
+    </w:p>
+    <w:p>
+      <w:pPr>
+        <w:spacing w:after="0"/>
+        <w:rPr>
+          <w:rFonts w:ascii="Courier New" w:hAnsi="Courier New" w:cs="Courier New"/>
+          <w:noProof/>
+          <w:sz w:val="20"/>
+          <w:szCs w:val="20"/>
+        </w:rPr>
+      </w:pPr>
+    </w:p>
+    <w:p>
+      <w:pPr>
+        <w:spacing w:after="0"/>
+        <w:rPr>
+          <w:rFonts w:ascii="Courier New" w:hAnsi="Courier New" w:cs="Courier New"/>
+          <w:noProof/>
+          <w:sz w:val="20"/>
+          <w:szCs w:val="20"/>
+        </w:rPr>
+      </w:pPr>
     </w:p>
     <w:p>
       <w:pPr>

</xml_diff>